<commit_message>
20.07.20 ( User register & login done with abstractuser & creation forms)
</commit_message>
<xml_diff>
--- a/Last Update.docx
+++ b/Last Update.docx
@@ -10,13 +10,23 @@
           <w:lang w:val="en-US"/>
         </w:rPr>
       </w:pPr>
-      <w:r>
-        <w:rPr>
-          <w:b/>
-          <w:bCs/>
-          <w:lang w:val="en-US"/>
-        </w:rPr>
-        <w:t>App : Product</w:t>
+      <w:proofErr w:type="gramStart"/>
+      <w:r>
+        <w:rPr>
+          <w:b/>
+          <w:bCs/>
+          <w:lang w:val="en-US"/>
+        </w:rPr>
+        <w:t>App :</w:t>
+      </w:r>
+      <w:proofErr w:type="gramEnd"/>
+      <w:r>
+        <w:rPr>
+          <w:b/>
+          <w:bCs/>
+          <w:lang w:val="en-US"/>
+        </w:rPr>
+        <w:t xml:space="preserve"> Product</w:t>
       </w:r>
     </w:p>
     <w:p>
@@ -50,14 +60,20 @@
           <w:lang w:val="en-US"/>
         </w:rPr>
       </w:pPr>
-      <w:proofErr w:type="spellStart"/>
-      <w:r>
-        <w:rPr>
-          <w:lang w:val="en-US"/>
-        </w:rPr>
-        <w:t>Modified_at,by</w:t>
-      </w:r>
-      <w:proofErr w:type="spellEnd"/>
+      <w:r>
+        <w:rPr>
+          <w:lang w:val="en-US"/>
+        </w:rPr>
+        <w:t>Modified_</w:t>
+      </w:r>
+      <w:proofErr w:type="gramStart"/>
+      <w:r>
+        <w:rPr>
+          <w:lang w:val="en-US"/>
+        </w:rPr>
+        <w:t>at,by</w:t>
+      </w:r>
+      <w:proofErr w:type="gramEnd"/>
       <w:r>
         <w:rPr>
           <w:lang w:val="en-US"/>
@@ -97,17 +113,8 @@
           <w:lang w:val="en-US"/>
         </w:rPr>
         <w:tab/>
-      </w:r>
-      <w:proofErr w:type="spellStart"/>
-      <w:r>
-        <w:rPr>
-          <w:b/>
-          <w:bCs/>
-          <w:lang w:val="en-US"/>
-        </w:rPr>
         <w:t>Showform</w:t>
       </w:r>
-      <w:proofErr w:type="spellEnd"/>
       <w:r>
         <w:rPr>
           <w:lang w:val="en-US"/>
@@ -121,23 +128,13 @@
           <w:rStyle w:val="Hyperlink"/>
         </w:rPr>
       </w:pPr>
-      <w:proofErr w:type="spellStart"/>
-      <w:r>
-        <w:rPr>
-          <w:b/>
-          <w:bCs/>
-          <w:lang w:val="en-US"/>
-        </w:rPr>
-        <w:t>CreateView</w:t>
-      </w:r>
-      <w:proofErr w:type="spellEnd"/>
-      <w:r>
-        <w:rPr>
-          <w:b/>
-          <w:bCs/>
-          <w:lang w:val="en-US"/>
-        </w:rPr>
-        <w:t xml:space="preserve"> Link: </w:t>
+      <w:r>
+        <w:rPr>
+          <w:b/>
+          <w:bCs/>
+          <w:lang w:val="en-US"/>
+        </w:rPr>
+        <w:t xml:space="preserve">CreateView Link: </w:t>
       </w:r>
       <w:hyperlink r:id="rId5" w:history="1">
         <w:r>
@@ -200,15 +197,6 @@
       </w:r>
     </w:p>
     <w:p>
-      <w:pPr>
-        <w:rPr>
-          <w:rStyle w:val="Hyperlink"/>
-          <w:b/>
-          <w:bCs/>
-          <w:color w:val="auto"/>
-          <w:u w:val="none"/>
-        </w:rPr>
-      </w:pPr>
       <w:hyperlink r:id="rId7" w:history="1">
         <w:r>
           <w:rPr>
@@ -222,18 +210,310 @@
       <w:pPr>
         <w:rPr>
           <w:rStyle w:val="Hyperlink"/>
-        </w:rPr>
-      </w:pPr>
-    </w:p>
-    <w:p>
-      <w:r>
-        <w:rPr>
-          <w:rStyle w:val="Hyperlink"/>
+          <w:b/>
+          <w:bCs/>
           <w:color w:val="auto"/>
           <w:u w:val="none"/>
         </w:rPr>
-        <w:t>Abstract user</w:t>
-      </w:r>
+      </w:pPr>
+      <w:r>
+        <w:t xml:space="preserve">(choose option 2: </w:t>
+      </w:r>
+      <w:r>
+        <w:t>Extending User Model Using a One-To-One Link</w:t>
+      </w:r>
+      <w:r>
+        <w:t>)</w:t>
+      </w:r>
+    </w:p>
+    <w:p>
+      <w:pPr>
+        <w:rPr>
+          <w:rStyle w:val="Hyperlink"/>
+        </w:rPr>
+      </w:pPr>
+    </w:p>
+    <w:p>
+      <w:pPr>
+        <w:rPr>
+          <w:b/>
+          <w:bCs/>
+        </w:rPr>
+      </w:pPr>
+      <w:r>
+        <w:rPr>
+          <w:b/>
+          <w:bCs/>
+        </w:rPr>
+        <w:t>Creating a Custom User Model (Django)</w:t>
+      </w:r>
+    </w:p>
+    <w:p>
+      <w:pPr>
+        <w:rPr>
+          <w:rStyle w:val="Hyperlink"/>
+        </w:rPr>
+      </w:pPr>
+      <w:hyperlink r:id="rId8" w:history="1">
+        <w:r>
+          <w:rPr>
+            <w:rStyle w:val="Hyperlink"/>
+          </w:rPr>
+          <w:t>https://www.youtube.com/watch?v=eCeRC7E8Z7Y</w:t>
+        </w:r>
+      </w:hyperlink>
+    </w:p>
+    <w:p>
+      <w:pPr>
+        <w:rPr>
+          <w:rStyle w:val="Hyperlink"/>
+        </w:rPr>
+      </w:pPr>
+    </w:p>
+    <w:p>
+      <w:pPr>
+        <w:rPr>
+          <w:b/>
+          <w:bCs/>
+        </w:rPr>
+      </w:pPr>
+      <w:r>
+        <w:rPr>
+          <w:b/>
+          <w:bCs/>
+        </w:rPr>
+        <w:t>Resetting Django Migrations</w:t>
+      </w:r>
+    </w:p>
+    <w:p>
+      <w:hyperlink r:id="rId9" w:history="1">
+        <w:r>
+          <w:rPr>
+            <w:rStyle w:val="Hyperlink"/>
+          </w:rPr>
+          <w:t>https://www.techiediaries.com/resetting-django-migrations/</w:t>
+        </w:r>
+      </w:hyperlink>
+    </w:p>
+    <w:p/>
+    <w:p>
+      <w:pPr>
+        <w:rPr>
+          <w:b/>
+          <w:bCs/>
+        </w:rPr>
+      </w:pPr>
+      <w:r>
+        <w:rPr>
+          <w:b/>
+          <w:bCs/>
+        </w:rPr>
+        <w:t>Deleting a DB from pgadmin</w:t>
+      </w:r>
+    </w:p>
+    <w:p>
+      <w:pPr>
+        <w:rPr>
+          <w:rStyle w:val="Hyperlink"/>
+        </w:rPr>
+      </w:pPr>
+      <w:hyperlink r:id="rId10" w:history="1">
+        <w:r>
+          <w:rPr>
+            <w:rStyle w:val="Hyperlink"/>
+          </w:rPr>
+          <w:t>https://dba.stackexchange.com/questions/11893/force-drop-db-while-others-may-be-connected</w:t>
+        </w:r>
+      </w:hyperlink>
+    </w:p>
+    <w:p>
+      <w:pPr>
+        <w:rPr>
+          <w:rStyle w:val="Hyperlink"/>
+        </w:rPr>
+      </w:pPr>
+    </w:p>
+    <w:p>
+      <w:pPr>
+        <w:rPr>
+          <w:rStyle w:val="Hyperlink"/>
+        </w:rPr>
+      </w:pPr>
+    </w:p>
+    <w:p>
+      <w:pPr>
+        <w:rPr>
+          <w:rStyle w:val="Hyperlink"/>
+        </w:rPr>
+      </w:pPr>
+    </w:p>
+    <w:p>
+      <w:pPr>
+        <w:rPr>
+          <w:rStyle w:val="Hyperlink"/>
+          <w:b/>
+          <w:bCs/>
+          <w:color w:val="FF0000"/>
+          <w:u w:val="none"/>
+        </w:rPr>
+      </w:pPr>
+      <w:r>
+        <w:rPr>
+          <w:rStyle w:val="Hyperlink"/>
+          <w:b/>
+          <w:bCs/>
+          <w:color w:val="FF0000"/>
+          <w:u w:val="none"/>
+        </w:rPr>
+        <w:t>Problems</w:t>
+      </w:r>
+    </w:p>
+    <w:p>
+      <w:pPr>
+        <w:pStyle w:val="ListParagraph"/>
+        <w:numPr>
+          <w:ilvl w:val="0"/>
+          <w:numId w:val="2"/>
+        </w:numPr>
+        <w:rPr>
+          <w:lang w:val="en-US"/>
+        </w:rPr>
+      </w:pPr>
+      <w:r>
+        <w:rPr>
+          <w:lang w:val="en-US"/>
+        </w:rPr>
+        <w:t>Account in admin inner join problem</w:t>
+      </w:r>
+    </w:p>
+    <w:p>
+      <w:pPr>
+        <w:pStyle w:val="ListParagraph"/>
+        <w:numPr>
+          <w:ilvl w:val="0"/>
+          <w:numId w:val="2"/>
+        </w:numPr>
+        <w:shd w:val="clear" w:color="auto" w:fill="2B2B2B"/>
+        <w:tabs>
+          <w:tab w:val="left" w:pos="916"/>
+          <w:tab w:val="left" w:pos="1832"/>
+          <w:tab w:val="left" w:pos="2748"/>
+          <w:tab w:val="left" w:pos="3664"/>
+          <w:tab w:val="left" w:pos="4580"/>
+          <w:tab w:val="left" w:pos="5496"/>
+          <w:tab w:val="left" w:pos="6412"/>
+          <w:tab w:val="left" w:pos="7328"/>
+          <w:tab w:val="left" w:pos="8244"/>
+          <w:tab w:val="left" w:pos="9160"/>
+          <w:tab w:val="left" w:pos="10076"/>
+          <w:tab w:val="left" w:pos="10992"/>
+          <w:tab w:val="left" w:pos="11908"/>
+          <w:tab w:val="left" w:pos="12824"/>
+          <w:tab w:val="left" w:pos="13740"/>
+          <w:tab w:val="left" w:pos="14656"/>
+        </w:tabs>
+        <w:spacing w:after="0" w:line="240" w:lineRule="auto"/>
+        <w:rPr>
+          <w:rFonts w:ascii="Consolas" w:eastAsia="Times New Roman" w:hAnsi="Consolas" w:cs="Courier New"/>
+          <w:color w:val="A9B7C6"/>
+          <w:sz w:val="20"/>
+          <w:szCs w:val="20"/>
+          <w:lang w:eastAsia="en-GB"/>
+        </w:rPr>
+      </w:pPr>
+      <w:r>
+        <w:rPr>
+          <w:rFonts w:ascii="Consolas" w:eastAsia="Times New Roman" w:hAnsi="Consolas" w:cs="Courier New"/>
+          <w:color w:val="808080"/>
+          <w:sz w:val="20"/>
+          <w:szCs w:val="20"/>
+          <w:lang w:eastAsia="en-GB"/>
+        </w:rPr>
+        <w:t>&lt;!--  Enter First Name: &lt;input type="text" name="first_name" placeholder="First Name"&gt;&lt;br&gt;--&gt;</w:t>
+      </w:r>
+      <w:r>
+        <w:rPr>
+          <w:rFonts w:ascii="Consolas" w:eastAsia="Times New Roman" w:hAnsi="Consolas" w:cs="Courier New"/>
+          <w:color w:val="808080"/>
+          <w:sz w:val="20"/>
+          <w:szCs w:val="20"/>
+          <w:lang w:eastAsia="en-GB"/>
+        </w:rPr>
+        <w:br/>
+        <w:t>&lt;!--  Enter Last Name: &lt;input type="text" name="last_name" placeholder="Last Name"&gt;&lt;br&gt;--&gt;</w:t>
+      </w:r>
+      <w:r>
+        <w:rPr>
+          <w:rFonts w:ascii="Consolas" w:eastAsia="Times New Roman" w:hAnsi="Consolas" w:cs="Courier New"/>
+          <w:color w:val="808080"/>
+          <w:sz w:val="20"/>
+          <w:szCs w:val="20"/>
+          <w:lang w:eastAsia="en-GB"/>
+        </w:rPr>
+        <w:br/>
+        <w:t>&lt;!--  Enter User Name: &lt;input type="text" name="user_name" placeholder="User Name"&gt;&lt;br&gt;--&gt;</w:t>
+      </w:r>
+      <w:r>
+        <w:rPr>
+          <w:rFonts w:ascii="Consolas" w:eastAsia="Times New Roman" w:hAnsi="Consolas" w:cs="Courier New"/>
+          <w:color w:val="808080"/>
+          <w:sz w:val="20"/>
+          <w:szCs w:val="20"/>
+          <w:lang w:eastAsia="en-GB"/>
+        </w:rPr>
+        <w:br/>
+        <w:t>&lt;!--  Enter Email: &lt;input type="email" name="email" placeholder="Email"&gt;&lt;br&gt;--&gt;</w:t>
+      </w:r>
+      <w:r>
+        <w:rPr>
+          <w:rFonts w:ascii="Consolas" w:eastAsia="Times New Roman" w:hAnsi="Consolas" w:cs="Courier New"/>
+          <w:color w:val="808080"/>
+          <w:sz w:val="20"/>
+          <w:szCs w:val="20"/>
+          <w:lang w:eastAsia="en-GB"/>
+        </w:rPr>
+        <w:br/>
+      </w:r>
+      <w:r>
+        <w:rPr>
+          <w:rFonts w:ascii="Consolas" w:eastAsia="Times New Roman" w:hAnsi="Consolas" w:cs="Courier New"/>
+          <w:color w:val="808080"/>
+          <w:sz w:val="20"/>
+          <w:szCs w:val="20"/>
+          <w:lang w:eastAsia="en-GB"/>
+        </w:rPr>
+        <w:lastRenderedPageBreak/>
+        <w:t>&lt;!--  Enter DUET Employee No: &lt;input type="text" name="employee_no" placeholder="Employee No"&gt;&lt;br&gt;--&gt;</w:t>
+      </w:r>
+      <w:r>
+        <w:rPr>
+          <w:rFonts w:ascii="Consolas" w:eastAsia="Times New Roman" w:hAnsi="Consolas" w:cs="Courier New"/>
+          <w:color w:val="808080"/>
+          <w:sz w:val="20"/>
+          <w:szCs w:val="20"/>
+          <w:lang w:eastAsia="en-GB"/>
+        </w:rPr>
+        <w:br/>
+        <w:t>&lt;!--  Enter Password: &lt;input type="password" name="password" placeholder="Password"&gt;&lt;br&gt;--&gt;</w:t>
+      </w:r>
+      <w:r>
+        <w:rPr>
+          <w:rFonts w:ascii="Consolas" w:eastAsia="Times New Roman" w:hAnsi="Consolas" w:cs="Courier New"/>
+          <w:color w:val="808080"/>
+          <w:sz w:val="20"/>
+          <w:szCs w:val="20"/>
+          <w:lang w:eastAsia="en-GB"/>
+        </w:rPr>
+        <w:br/>
+        <w:t>&lt;!--  Confirm Password: &lt;input type="password" name="confirm_password" placeholder="Confirm Password"&gt;&lt;br&gt;--&gt;</w:t>
+      </w:r>
+    </w:p>
+    <w:p>
+      <w:pPr>
+        <w:rPr>
+          <w:lang w:val="en-US"/>
+        </w:rPr>
+      </w:pPr>
     </w:p>
     <w:sectPr>
       <w:pgSz w:w="11906" w:h="16838"/>
@@ -336,8 +616,100 @@
       </w:pPr>
     </w:lvl>
   </w:abstractNum>
+  <w:abstractNum w:abstractNumId="1" w15:restartNumberingAfterBreak="0">
+    <w:nsid w:val="60B00F2C"/>
+    <w:multiLevelType w:val="hybridMultilevel"/>
+    <w:tmpl w:val="104C8C5C"/>
+    <w:lvl w:ilvl="0" w:tplc="0809000F">
+      <w:start w:val="1"/>
+      <w:numFmt w:val="decimal"/>
+      <w:lvlText w:val="%1."/>
+      <w:lvlJc w:val="left"/>
+      <w:pPr>
+        <w:ind w:left="720" w:hanging="360"/>
+      </w:pPr>
+      <w:rPr>
+        <w:rFonts w:hint="default"/>
+      </w:rPr>
+    </w:lvl>
+    <w:lvl w:ilvl="1" w:tplc="08090019" w:tentative="1">
+      <w:start w:val="1"/>
+      <w:numFmt w:val="lowerLetter"/>
+      <w:lvlText w:val="%2."/>
+      <w:lvlJc w:val="left"/>
+      <w:pPr>
+        <w:ind w:left="1440" w:hanging="360"/>
+      </w:pPr>
+    </w:lvl>
+    <w:lvl w:ilvl="2" w:tplc="0809001B" w:tentative="1">
+      <w:start w:val="1"/>
+      <w:numFmt w:val="lowerRoman"/>
+      <w:lvlText w:val="%3."/>
+      <w:lvlJc w:val="right"/>
+      <w:pPr>
+        <w:ind w:left="2160" w:hanging="180"/>
+      </w:pPr>
+    </w:lvl>
+    <w:lvl w:ilvl="3" w:tplc="0809000F" w:tentative="1">
+      <w:start w:val="1"/>
+      <w:numFmt w:val="decimal"/>
+      <w:lvlText w:val="%4."/>
+      <w:lvlJc w:val="left"/>
+      <w:pPr>
+        <w:ind w:left="2880" w:hanging="360"/>
+      </w:pPr>
+    </w:lvl>
+    <w:lvl w:ilvl="4" w:tplc="08090019" w:tentative="1">
+      <w:start w:val="1"/>
+      <w:numFmt w:val="lowerLetter"/>
+      <w:lvlText w:val="%5."/>
+      <w:lvlJc w:val="left"/>
+      <w:pPr>
+        <w:ind w:left="3600" w:hanging="360"/>
+      </w:pPr>
+    </w:lvl>
+    <w:lvl w:ilvl="5" w:tplc="0809001B" w:tentative="1">
+      <w:start w:val="1"/>
+      <w:numFmt w:val="lowerRoman"/>
+      <w:lvlText w:val="%6."/>
+      <w:lvlJc w:val="right"/>
+      <w:pPr>
+        <w:ind w:left="4320" w:hanging="180"/>
+      </w:pPr>
+    </w:lvl>
+    <w:lvl w:ilvl="6" w:tplc="0809000F" w:tentative="1">
+      <w:start w:val="1"/>
+      <w:numFmt w:val="decimal"/>
+      <w:lvlText w:val="%7."/>
+      <w:lvlJc w:val="left"/>
+      <w:pPr>
+        <w:ind w:left="5040" w:hanging="360"/>
+      </w:pPr>
+    </w:lvl>
+    <w:lvl w:ilvl="7" w:tplc="08090019" w:tentative="1">
+      <w:start w:val="1"/>
+      <w:numFmt w:val="lowerLetter"/>
+      <w:lvlText w:val="%8."/>
+      <w:lvlJc w:val="left"/>
+      <w:pPr>
+        <w:ind w:left="5760" w:hanging="360"/>
+      </w:pPr>
+    </w:lvl>
+    <w:lvl w:ilvl="8" w:tplc="0809001B" w:tentative="1">
+      <w:start w:val="1"/>
+      <w:numFmt w:val="lowerRoman"/>
+      <w:lvlText w:val="%9."/>
+      <w:lvlJc w:val="right"/>
+      <w:pPr>
+        <w:ind w:left="6480" w:hanging="180"/>
+      </w:pPr>
+    </w:lvl>
+  </w:abstractNum>
   <w:num w:numId="1">
     <w:abstractNumId w:val="0"/>
+  </w:num>
+  <w:num w:numId="2">
+    <w:abstractNumId w:val="1"/>
   </w:num>
 </w:numbering>
 </file>
@@ -802,6 +1174,56 @@
       <w:shd w:val="clear" w:color="auto" w:fill="E1DFDD"/>
     </w:rPr>
   </w:style>
+  <w:style w:type="paragraph" w:styleId="HTMLPreformatted">
+    <w:name w:val="HTML Preformatted"/>
+    <w:basedOn w:val="Normal"/>
+    <w:link w:val="HTMLPreformattedChar"/>
+    <w:uiPriority w:val="99"/>
+    <w:semiHidden/>
+    <w:unhideWhenUsed/>
+    <w:rsid w:val="009E5770"/>
+    <w:pPr>
+      <w:tabs>
+        <w:tab w:val="left" w:pos="916"/>
+        <w:tab w:val="left" w:pos="1832"/>
+        <w:tab w:val="left" w:pos="2748"/>
+        <w:tab w:val="left" w:pos="3664"/>
+        <w:tab w:val="left" w:pos="4580"/>
+        <w:tab w:val="left" w:pos="5496"/>
+        <w:tab w:val="left" w:pos="6412"/>
+        <w:tab w:val="left" w:pos="7328"/>
+        <w:tab w:val="left" w:pos="8244"/>
+        <w:tab w:val="left" w:pos="9160"/>
+        <w:tab w:val="left" w:pos="10076"/>
+        <w:tab w:val="left" w:pos="10992"/>
+        <w:tab w:val="left" w:pos="11908"/>
+        <w:tab w:val="left" w:pos="12824"/>
+        <w:tab w:val="left" w:pos="13740"/>
+        <w:tab w:val="left" w:pos="14656"/>
+      </w:tabs>
+      <w:spacing w:after="0" w:line="240" w:lineRule="auto"/>
+    </w:pPr>
+    <w:rPr>
+      <w:rFonts w:ascii="Courier New" w:eastAsia="Times New Roman" w:hAnsi="Courier New" w:cs="Courier New"/>
+      <w:sz w:val="20"/>
+      <w:szCs w:val="20"/>
+      <w:lang w:eastAsia="en-GB"/>
+    </w:rPr>
+  </w:style>
+  <w:style w:type="character" w:customStyle="1" w:styleId="HTMLPreformattedChar">
+    <w:name w:val="HTML Preformatted Char"/>
+    <w:basedOn w:val="DefaultParagraphFont"/>
+    <w:link w:val="HTMLPreformatted"/>
+    <w:uiPriority w:val="99"/>
+    <w:semiHidden/>
+    <w:rsid w:val="009E5770"/>
+    <w:rPr>
+      <w:rFonts w:ascii="Courier New" w:eastAsia="Times New Roman" w:hAnsi="Courier New" w:cs="Courier New"/>
+      <w:sz w:val="20"/>
+      <w:szCs w:val="20"/>
+      <w:lang w:eastAsia="en-GB"/>
+    </w:rPr>
+  </w:style>
 </w:styles>
 </file>
 

</xml_diff>

<commit_message>
21.07.20 (full user done)
</commit_message>
<xml_diff>
--- a/Last Update.docx
+++ b/Last Update.docx
@@ -339,48 +339,21 @@
     <w:p>
       <w:pPr>
         <w:rPr>
+          <w:b/>
+          <w:bCs/>
+          <w:color w:val="FF0000"/>
+        </w:rPr>
+      </w:pPr>
+      <w:r>
+        <w:rPr>
           <w:rStyle w:val="Hyperlink"/>
           <w:b/>
           <w:bCs/>
           <w:color w:val="FF0000"/>
           <w:u w:val="none"/>
         </w:rPr>
-      </w:pPr>
-      <w:r>
-        <w:rPr>
-          <w:rStyle w:val="Hyperlink"/>
-          <w:b/>
-          <w:bCs/>
-          <w:color w:val="FF0000"/>
-          <w:u w:val="none"/>
-        </w:rPr>
         <w:t>Problems</w:t>
       </w:r>
-    </w:p>
-    <w:p>
-      <w:pPr>
-        <w:pStyle w:val="ListParagraph"/>
-        <w:numPr>
-          <w:ilvl w:val="0"/>
-          <w:numId w:val="2"/>
-        </w:numPr>
-        <w:rPr>
-          <w:lang w:val="en-US"/>
-        </w:rPr>
-      </w:pPr>
-      <w:r>
-        <w:rPr>
-          <w:lang w:val="en-US"/>
-        </w:rPr>
-        <w:t>Account in admin inner join problem</w:t>
-      </w:r>
-    </w:p>
-    <w:p>
-      <w:pPr>
-        <w:rPr>
-          <w:lang w:val="en-US"/>
-        </w:rPr>
-      </w:pPr>
     </w:p>
     <w:sectPr>
       <w:pgSz w:w="11906" w:h="16838"/>
@@ -1041,6 +1014,56 @@
       <w:shd w:val="clear" w:color="auto" w:fill="E1DFDD"/>
     </w:rPr>
   </w:style>
+  <w:style w:type="paragraph" w:styleId="HTMLPreformatted">
+    <w:name w:val="HTML Preformatted"/>
+    <w:basedOn w:val="Normal"/>
+    <w:link w:val="HTMLPreformattedChar"/>
+    <w:uiPriority w:val="99"/>
+    <w:semiHidden/>
+    <w:unhideWhenUsed/>
+    <w:rsid w:val="00E476ED"/>
+    <w:pPr>
+      <w:tabs>
+        <w:tab w:val="left" w:pos="916"/>
+        <w:tab w:val="left" w:pos="1832"/>
+        <w:tab w:val="left" w:pos="2748"/>
+        <w:tab w:val="left" w:pos="3664"/>
+        <w:tab w:val="left" w:pos="4580"/>
+        <w:tab w:val="left" w:pos="5496"/>
+        <w:tab w:val="left" w:pos="6412"/>
+        <w:tab w:val="left" w:pos="7328"/>
+        <w:tab w:val="left" w:pos="8244"/>
+        <w:tab w:val="left" w:pos="9160"/>
+        <w:tab w:val="left" w:pos="10076"/>
+        <w:tab w:val="left" w:pos="10992"/>
+        <w:tab w:val="left" w:pos="11908"/>
+        <w:tab w:val="left" w:pos="12824"/>
+        <w:tab w:val="left" w:pos="13740"/>
+        <w:tab w:val="left" w:pos="14656"/>
+      </w:tabs>
+      <w:spacing w:after="0" w:line="240" w:lineRule="auto"/>
+    </w:pPr>
+    <w:rPr>
+      <w:rFonts w:ascii="Courier New" w:eastAsia="Times New Roman" w:hAnsi="Courier New" w:cs="Courier New"/>
+      <w:sz w:val="20"/>
+      <w:szCs w:val="20"/>
+      <w:lang w:eastAsia="en-GB"/>
+    </w:rPr>
+  </w:style>
+  <w:style w:type="character" w:customStyle="1" w:styleId="HTMLPreformattedChar">
+    <w:name w:val="HTML Preformatted Char"/>
+    <w:basedOn w:val="DefaultParagraphFont"/>
+    <w:link w:val="HTMLPreformatted"/>
+    <w:uiPriority w:val="99"/>
+    <w:semiHidden/>
+    <w:rsid w:val="00E476ED"/>
+    <w:rPr>
+      <w:rFonts w:ascii="Courier New" w:eastAsia="Times New Roman" w:hAnsi="Courier New" w:cs="Courier New"/>
+      <w:sz w:val="20"/>
+      <w:szCs w:val="20"/>
+      <w:lang w:eastAsia="en-GB"/>
+    </w:rPr>
+  </w:style>
 </w:styles>
 </file>
 

</xml_diff>